<commit_message>
All iteration I artifacts reviewed and updated README
</commit_message>
<xml_diff>
--- a/Iteration Plan2.docx
+++ b/Iteration Plan2.docx
@@ -14,21 +14,11 @@
       <w:pPr>
         <w:pStyle w:val="Title"/>
       </w:pPr>
-      <w:r>
-        <w:fldChar w:fldCharType="begin"/>
-      </w:r>
-      <w:r>
-        <w:instrText xml:space="preserve"> TITLE  \* MERGEFORMAT </w:instrText>
-      </w:r>
-      <w:r>
-        <w:fldChar w:fldCharType="separate"/>
-      </w:r>
-      <w:r>
-        <w:t>Iteration Plan</w:t>
-      </w:r>
-      <w:r>
-        <w:fldChar w:fldCharType="end"/>
-      </w:r>
+      <w:fldSimple w:instr=" TITLE  \* MERGEFORMAT ">
+        <w:r>
+          <w:t>Iteration Plan</w:t>
+        </w:r>
+      </w:fldSimple>
     </w:p>
     <w:p>
       <w:pPr>
@@ -155,7 +145,7 @@
           </w:tcPr>
           <w:p>
             <w:r>
-              <w:t>16</w:t>
+              <w:t>15</w:t>
             </w:r>
             <w:r>
               <w:t>/04/2021</w:t>
@@ -180,10 +170,7 @@
           </w:tcPr>
           <w:p>
             <w:r>
-              <w:t>18</w:t>
-            </w:r>
-            <w:r>
-              <w:t>/04/2021</w:t>
+              <w:t>18/04/2021</w:t>
             </w:r>
           </w:p>
         </w:tc>
@@ -220,13 +207,7 @@
           </w:tcPr>
           <w:p>
             <w:r>
-              <w:t>Define</w:t>
-            </w:r>
-            <w:r>
-              <w:t xml:space="preserve"> All</w:t>
-            </w:r>
-            <w:r>
-              <w:t xml:space="preserve"> Use Cases Fully Dressed Format</w:t>
+              <w:t>Define All Use Cases Fully Dressed Format</w:t>
             </w:r>
           </w:p>
         </w:tc>
@@ -286,7 +267,7 @@
           </w:tcPr>
           <w:p>
             <w:r>
-              <w:t>22</w:t>
+              <w:t>24</w:t>
             </w:r>
             <w:r>
               <w:t>/04/2021</w:t>
@@ -311,7 +292,10 @@
           </w:tcPr>
           <w:p>
             <w:r>
-              <w:t>22/04/2021</w:t>
+              <w:t>25</w:t>
+            </w:r>
+            <w:r>
+              <w:t>/04/2021</w:t>
             </w:r>
           </w:p>
         </w:tc>
@@ -333,10 +317,10 @@
           </w:tcPr>
           <w:p>
             <w:r>
-              <w:t>28</w:t>
-            </w:r>
-            <w:r>
-              <w:t>/04/2021</w:t>
+              <w:t>29/04</w:t>
+            </w:r>
+            <w:r>
+              <w:t>/2021</w:t>
             </w:r>
           </w:p>
         </w:tc>
@@ -364,10 +348,10 @@
           </w:tcPr>
           <w:p>
             <w:r>
-              <w:t>28</w:t>
-            </w:r>
-            <w:r>
-              <w:t>/04/2021</w:t>
+              <w:t>29/04</w:t>
+            </w:r>
+            <w:r>
+              <w:t>/2021</w:t>
             </w:r>
           </w:p>
         </w:tc>
@@ -389,10 +373,10 @@
           </w:tcPr>
           <w:p>
             <w:r>
-              <w:t>30</w:t>
-            </w:r>
-            <w:r>
-              <w:t>/04/2021</w:t>
+              <w:t>06/05</w:t>
+            </w:r>
+            <w:r>
+              <w:t>/2021</w:t>
             </w:r>
           </w:p>
         </w:tc>
@@ -549,7 +533,32 @@
         <w:rPr>
           <w:color w:val="000000" w:themeColor="text1"/>
         </w:rPr>
-        <w:t xml:space="preserve">Defining Risks </w:t>
+        <w:t>Defining Risks</w:t>
+      </w:r>
+    </w:p>
+    <w:p>
+      <w:pPr>
+        <w:pStyle w:val="BodyText"/>
+        <w:numPr>
+          <w:ilvl w:val="0"/>
+          <w:numId w:val="28"/>
+        </w:numPr>
+        <w:ind w:left="360" w:firstLine="0"/>
+        <w:rPr>
+          <w:color w:val="000000" w:themeColor="text1"/>
+        </w:rPr>
+      </w:pPr>
+      <w:r>
+        <w:rPr>
+          <w:color w:val="000000" w:themeColor="text1"/>
+        </w:rPr>
+        <w:t>Create Design Model</w:t>
+      </w:r>
+      <w:r>
+        <w:rPr>
+          <w:color w:val="000000" w:themeColor="text1"/>
+        </w:rPr>
+        <w:t xml:space="preserve"> </w:t>
       </w:r>
     </w:p>
     <w:p>
@@ -1181,12 +1190,16 @@
           </w:tcPr>
           <w:p>
             <w:pPr>
-              <w:widowControl/>
-              <w:spacing w:line="240" w:lineRule="auto"/>
               <w:rPr>
                 <w:lang w:val="tr-TR" w:eastAsia="tr-TR"/>
               </w:rPr>
             </w:pPr>
+            <w:r>
+              <w:rPr>
+                <w:rFonts w:ascii="Arial" w:hAnsi="Arial" w:cs="Arial"/>
+              </w:rPr>
+              <w:t>System-Wide Requirement Specification</w:t>
+            </w:r>
           </w:p>
         </w:tc>
         <w:tc>
@@ -2853,6 +2866,18 @@
                 <w:rFonts w:ascii="Arial" w:hAnsi="Arial" w:cs="Arial"/>
               </w:rPr>
               <w:t>Mert Dervişoğulları</w:t>
+            </w:r>
+            <w:r>
+              <w:rPr>
+                <w:rFonts w:ascii="Arial" w:hAnsi="Arial" w:cs="Arial"/>
+              </w:rPr>
+              <w:t xml:space="preserve">- </w:t>
+            </w:r>
+            <w:r>
+              <w:rPr>
+                <w:rFonts w:ascii="Arial" w:hAnsi="Arial" w:cs="Arial"/>
+              </w:rPr>
+              <w:t>Irina Erofeeva-Durali Alagöz</w:t>
             </w:r>
           </w:p>
         </w:tc>
@@ -3669,7 +3694,7 @@
               <w:ind w:left="0"/>
             </w:pPr>
             <w:r>
-              <w:t>Team interaction needs improvement.</w:t>
+              <w:t>Finding a optimal development environment suitable for all team members.</w:t>
             </w:r>
           </w:p>
         </w:tc>
@@ -3709,70 +3734,16 @@
               <w:ind w:left="0"/>
             </w:pPr>
             <w:r>
-              <w:t>Trying different platform for the meetings to improve meeting quality.(Skype instead of Zoom, jira for managing tasks)</w:t>
-            </w:r>
-          </w:p>
-        </w:tc>
-      </w:tr>
-      <w:tr>
-        <w:tc>
-          <w:tcPr>
-            <w:tcW w:w="3192" w:type="dxa"/>
-            <w:tcBorders>
-              <w:top w:val="single" w:sz="4" w:space="0" w:color="auto"/>
-              <w:left w:val="single" w:sz="4" w:space="0" w:color="auto"/>
-              <w:bottom w:val="single" w:sz="4" w:space="0" w:color="auto"/>
-              <w:right w:val="single" w:sz="4" w:space="0" w:color="auto"/>
-            </w:tcBorders>
-          </w:tcPr>
-          <w:p>
-            <w:pPr>
-              <w:pStyle w:val="BodyText"/>
-              <w:ind w:left="0"/>
-            </w:pPr>
-            <w:r>
-              <w:t>Lack of documentation system.</w:t>
-            </w:r>
-          </w:p>
-        </w:tc>
-        <w:tc>
-          <w:tcPr>
-            <w:tcW w:w="1452" w:type="dxa"/>
-            <w:tcBorders>
-              <w:top w:val="single" w:sz="4" w:space="0" w:color="auto"/>
-              <w:left w:val="single" w:sz="4" w:space="0" w:color="auto"/>
-              <w:bottom w:val="single" w:sz="4" w:space="0" w:color="auto"/>
-              <w:right w:val="single" w:sz="4" w:space="0" w:color="auto"/>
-            </w:tcBorders>
-          </w:tcPr>
-          <w:p>
-            <w:pPr>
-              <w:pStyle w:val="BodyText"/>
-              <w:ind w:left="0"/>
-            </w:pPr>
-            <w:r>
-              <w:t>In progress</w:t>
-            </w:r>
-          </w:p>
-        </w:tc>
-        <w:tc>
-          <w:tcPr>
-            <w:tcW w:w="4932" w:type="dxa"/>
-            <w:tcBorders>
-              <w:top w:val="single" w:sz="4" w:space="0" w:color="auto"/>
-              <w:left w:val="single" w:sz="4" w:space="0" w:color="auto"/>
-              <w:bottom w:val="single" w:sz="4" w:space="0" w:color="auto"/>
-              <w:right w:val="single" w:sz="4" w:space="0" w:color="auto"/>
-            </w:tcBorders>
-          </w:tcPr>
-          <w:p>
-            <w:pPr>
-              <w:pStyle w:val="BodyText"/>
-              <w:ind w:left="0"/>
-            </w:pPr>
-            <w:r>
-              <w:t>Trying to use version control systems to keep track of project progress.(Git)</w:t>
-            </w:r>
+              <w:t xml:space="preserve">All team members have different operating system and </w:t>
+            </w:r>
+            <w:r>
+              <w:t>computers of different capacities, so we need to find tools that suit everyone</w:t>
+            </w:r>
+            <w:r>
+              <w:t>.</w:t>
+            </w:r>
+            <w:bookmarkStart w:id="1" w:name="_GoBack"/>
+            <w:bookmarkEnd w:id="1"/>
           </w:p>
         </w:tc>
       </w:tr>
@@ -3823,11 +3794,6 @@
     </w:p>
     <w:p>
       <w:pPr>
-        <w:ind w:left="360"/>
-      </w:pPr>
-    </w:p>
-    <w:p>
-      <w:pPr>
         <w:pStyle w:val="Heading2"/>
       </w:pPr>
       <w:r>
@@ -3842,17 +3808,6 @@
         <w:t>All of the related test cases must be passed.</w:t>
       </w:r>
     </w:p>
-    <w:p>
-      <w:pPr>
-        <w:pStyle w:val="Heading2"/>
-      </w:pPr>
-      <w:r>
-        <w:t>Partial Executable must be created.</w:t>
-      </w:r>
-      <w:bookmarkStart w:id="1" w:name="_GoBack"/>
-      <w:bookmarkEnd w:id="1"/>
-    </w:p>
-    <w:p/>
     <w:p/>
     <w:p/>
     <w:p/>
@@ -3943,21 +3898,11 @@
           <w:r>
             <w:sym w:font="Symbol" w:char="F0D3"/>
           </w:r>
-          <w:r>
-            <w:fldChar w:fldCharType="begin"/>
-          </w:r>
-          <w:r>
-            <w:instrText xml:space="preserve"> DOCPROPERTY "Company"  \* MERGEFORMAT </w:instrText>
-          </w:r>
-          <w:r>
-            <w:fldChar w:fldCharType="separate"/>
-          </w:r>
-          <w:r>
-            <w:t>&lt;Company Name&gt;</w:t>
-          </w:r>
-          <w:r>
-            <w:fldChar w:fldCharType="end"/>
-          </w:r>
+          <w:fldSimple w:instr=" DOCPROPERTY &quot;Company&quot;  \* MERGEFORMAT ">
+            <w:r>
+              <w:t>&lt;Company Name&gt;</w:t>
+            </w:r>
+          </w:fldSimple>
           <w:r>
             <w:t xml:space="preserve">, </w:t>
           </w:r>
@@ -4156,21 +4101,11 @@
           <w:tcW w:w="6379" w:type="dxa"/>
         </w:tcPr>
         <w:p>
-          <w:r>
-            <w:fldChar w:fldCharType="begin"/>
-          </w:r>
-          <w:r>
-            <w:instrText xml:space="preserve"> TITLE  \* MERGEFORMAT </w:instrText>
-          </w:r>
-          <w:r>
-            <w:fldChar w:fldCharType="separate"/>
-          </w:r>
-          <w:r>
-            <w:t>Iteration Plan</w:t>
-          </w:r>
-          <w:r>
-            <w:fldChar w:fldCharType="end"/>
-          </w:r>
+          <w:fldSimple w:instr=" TITLE  \* MERGEFORMAT ">
+            <w:r>
+              <w:t>Iteration Plan</w:t>
+            </w:r>
+          </w:fldSimple>
         </w:p>
       </w:tc>
       <w:tc>

</xml_diff>